<commit_message>
Github Repo Link Added to the Word File
</commit_message>
<xml_diff>
--- a/Lab 10 - Abstract Data Type - I.docx
+++ b/Lab 10 - Abstract Data Type - I.docx
@@ -739,6 +739,55 @@
         </w:rPr>
         <w:t>ADT</w:t>
       </w:r>
+    </w:p>
+    <w:p>
+      <w:pPr>
+        <w:pStyle w:val="Heading1"/>
+        <w:jc w:val="center"/>
+        <w:rPr>
+          <w:rFonts w:ascii="Times New Roman" w:hAnsi="Times New Roman" w:cs="Times New Roman"/>
+        </w:rPr>
+      </w:pPr>
+    </w:p>
+    <w:p>
+      <w:pPr>
+        <w:pStyle w:val="Heading1"/>
+        <w:jc w:val="center"/>
+        <w:rPr>
+          <w:rFonts w:ascii="Times New Roman" w:hAnsi="Times New Roman" w:cs="Times New Roman"/>
+          <w:sz w:val="24"/>
+          <w:szCs w:val="24"/>
+        </w:rPr>
+      </w:pPr>
+      <w:proofErr w:type="spellStart"/>
+      <w:r>
+        <w:rPr>
+          <w:rFonts w:ascii="Times New Roman" w:hAnsi="Times New Roman" w:cs="Times New Roman"/>
+          <w:sz w:val="24"/>
+          <w:szCs w:val="24"/>
+        </w:rPr>
+        <w:t>Gtihub</w:t>
+      </w:r>
+      <w:proofErr w:type="spellEnd"/>
+      <w:r>
+        <w:rPr>
+          <w:rFonts w:ascii="Times New Roman" w:hAnsi="Times New Roman" w:cs="Times New Roman"/>
+          <w:sz w:val="24"/>
+          <w:szCs w:val="24"/>
+        </w:rPr>
+        <w:t xml:space="preserve"> Repo Link: </w:t>
+      </w:r>
+      <w:hyperlink r:id="rId9" w:history="1">
+        <w:r>
+          <w:rPr>
+            <w:rStyle w:val="Hyperlink"/>
+            <w:rFonts w:ascii="Times New Roman" w:hAnsi="Times New Roman" w:cs="Times New Roman"/>
+            <w:sz w:val="24"/>
+            <w:szCs w:val="24"/>
+          </w:rPr>
+          <w:t>https://github.com/Sikander-Hayat-Khan/SC-LAB-10.git</w:t>
+        </w:r>
+      </w:hyperlink>
     </w:p>
     <w:p>
       <w:pPr>
@@ -3889,6 +3938,7 @@
         </w:numPr>
       </w:pPr>
       <w:r>
+        <w:lastRenderedPageBreak/>
         <w:t>Checking edge sources and targets</w:t>
       </w:r>
     </w:p>
@@ -3897,7 +3947,6 @@
         <w:pStyle w:val="NormalWeb"/>
       </w:pPr>
       <w:r>
-        <w:lastRenderedPageBreak/>
         <w:t xml:space="preserve">These tests ensure that any implementation of </w:t>
       </w:r>
       <w:r>
@@ -5079,6 +5128,7 @@
         <w:spacing w:before="100" w:beforeAutospacing="1" w:after="100" w:afterAutospacing="1"/>
       </w:pPr>
       <w:r>
+        <w:lastRenderedPageBreak/>
         <w:t>Returns the source vertex of the edge.</w:t>
       </w:r>
     </w:p>
@@ -5128,7 +5178,6 @@
         <w:spacing w:before="100" w:beforeAutospacing="1" w:after="100" w:afterAutospacing="1"/>
       </w:pPr>
       <w:r>
-        <w:lastRenderedPageBreak/>
         <w:t>Returns the target vertex of the edge.</w:t>
       </w:r>
     </w:p>
@@ -6878,6 +6927,7 @@
                 <w:szCs w:val="20"/>
                 <w:lang w:val="en-PK" w:eastAsia="en-PK"/>
               </w:rPr>
+              <w:lastRenderedPageBreak/>
               <w:t>@Test</w:t>
             </w:r>
             <w:r>
@@ -6964,16 +7014,6 @@
                 <w:lang w:val="en-PK" w:eastAsia="en-PK"/>
               </w:rPr>
               <w:br/>
-            </w:r>
-            <w:r>
-              <w:rPr>
-                <w:rFonts w:ascii="Courier New" w:eastAsia="Times New Roman" w:hAnsi="Courier New" w:cs="Courier New"/>
-                <w:color w:val="BCBEC4"/>
-                <w:sz w:val="20"/>
-                <w:szCs w:val="20"/>
-                <w:lang w:val="en-PK" w:eastAsia="en-PK"/>
-              </w:rPr>
-              <w:lastRenderedPageBreak/>
               <w:t xml:space="preserve">    </w:t>
             </w:r>
             <w:proofErr w:type="spellStart"/>
@@ -9979,6 +10019,16 @@
                 <w:lang w:val="en-PK" w:eastAsia="en-PK"/>
               </w:rPr>
               <w:br/>
+            </w:r>
+            <w:r>
+              <w:rPr>
+                <w:rFonts w:ascii="Courier New" w:eastAsia="Times New Roman" w:hAnsi="Courier New" w:cs="Courier New"/>
+                <w:color w:val="BCBEC4"/>
+                <w:sz w:val="20"/>
+                <w:szCs w:val="20"/>
+                <w:lang w:val="en-PK" w:eastAsia="en-PK"/>
+              </w:rPr>
+              <w:lastRenderedPageBreak/>
               <w:t xml:space="preserve">    Graph&lt;String&gt; g = </w:t>
             </w:r>
             <w:proofErr w:type="spellStart"/>
@@ -10118,16 +10168,6 @@
                 <w:lang w:val="en-PK" w:eastAsia="en-PK"/>
               </w:rPr>
               <w:br/>
-            </w:r>
-            <w:r>
-              <w:rPr>
-                <w:rFonts w:ascii="Courier New" w:eastAsia="Times New Roman" w:hAnsi="Courier New" w:cs="Courier New"/>
-                <w:color w:val="BCBEC4"/>
-                <w:sz w:val="20"/>
-                <w:szCs w:val="20"/>
-                <w:lang w:val="en-PK" w:eastAsia="en-PK"/>
-              </w:rPr>
-              <w:lastRenderedPageBreak/>
               <w:t xml:space="preserve">    </w:t>
             </w:r>
             <w:proofErr w:type="spellStart"/>
@@ -11764,6 +11804,7 @@
             <w:r>
               <w:rPr>
                 <w:rFonts w:ascii="Times New Roman" w:hAnsi="Times New Roman" w:cs="Times New Roman"/>
+                <w:noProof/>
                 <w:sz w:val="20"/>
                 <w:lang w:val="en-PK"/>
               </w:rPr>
@@ -11785,7 +11826,7 @@
                           </pic:cNvPicPr>
                         </pic:nvPicPr>
                         <pic:blipFill>
-                          <a:blip r:embed="rId9">
+                          <a:blip r:embed="rId10">
                             <a:extLst>
                               <a:ext uri="{28A0092B-C50C-407E-A947-70E740481C1C}">
                                 <a14:useLocalDpi xmlns:a14="http://schemas.microsoft.com/office/drawing/2010/main" val="0"/>
@@ -11840,6 +11881,7 @@
             <w:r>
               <w:rPr>
                 <w:rFonts w:ascii="Times New Roman" w:hAnsi="Times New Roman" w:cs="Times New Roman"/>
+                <w:noProof/>
                 <w:sz w:val="20"/>
                 <w:lang w:val="en-PK"/>
               </w:rPr>
@@ -11862,7 +11904,7 @@
                           </pic:cNvPicPr>
                         </pic:nvPicPr>
                         <pic:blipFill>
-                          <a:blip r:embed="rId10">
+                          <a:blip r:embed="rId11">
                             <a:extLst>
                               <a:ext uri="{28A0092B-C50C-407E-A947-70E740481C1C}">
                                 <a14:useLocalDpi xmlns:a14="http://schemas.microsoft.com/office/drawing/2010/main" val="0"/>
@@ -24130,6 +24172,7 @@
                 <w:rFonts w:ascii="Times New Roman" w:hAnsi="Times New Roman" w:cs="Times New Roman"/>
                 <w:b/>
                 <w:bCs/>
+                <w:noProof/>
                 <w:szCs w:val="32"/>
                 <w:lang w:val="en-PK"/>
               </w:rPr>
@@ -24151,7 +24194,7 @@
                           </pic:cNvPicPr>
                         </pic:nvPicPr>
                         <pic:blipFill>
-                          <a:blip r:embed="rId11">
+                          <a:blip r:embed="rId12">
                             <a:extLst>
                               <a:ext uri="{28A0092B-C50C-407E-A947-70E740481C1C}">
                                 <a14:useLocalDpi xmlns:a14="http://schemas.microsoft.com/office/drawing/2010/main" val="0"/>
@@ -24264,6 +24307,7 @@
                 <w:rFonts w:ascii="Times New Roman" w:hAnsi="Times New Roman" w:cs="Times New Roman"/>
                 <w:b/>
                 <w:bCs/>
+                <w:noProof/>
                 <w:szCs w:val="32"/>
                 <w:lang w:val="en-PK"/>
               </w:rPr>
@@ -24285,7 +24329,7 @@
                           </pic:cNvPicPr>
                         </pic:nvPicPr>
                         <pic:blipFill>
-                          <a:blip r:embed="rId12">
+                          <a:blip r:embed="rId13">
                             <a:extLst>
                               <a:ext uri="{28A0092B-C50C-407E-A947-70E740481C1C}">
                                 <a14:useLocalDpi xmlns:a14="http://schemas.microsoft.com/office/drawing/2010/main" val="0"/>
@@ -24841,7 +24885,7 @@
         </w:rPr>
         <w:t xml:space="preserve"> </w:t>
       </w:r>
-      <w:hyperlink r:id="rId13" w:history="1">
+      <w:hyperlink r:id="rId14" w:history="1">
         <w:r>
           <w:rPr>
             <w:rStyle w:val="Hyperlink"/>
@@ -26504,6 +26548,7 @@
   <w:style w:type="character" w:default="1" w:styleId="DefaultParagraphFont">
     <w:name w:val="Default Paragraph Font"/>
     <w:uiPriority w:val="1"/>
+    <w:semiHidden/>
     <w:unhideWhenUsed/>
   </w:style>
   <w:style w:type="table" w:default="1" w:styleId="TableNormal">

</xml_diff>